<commit_message>
Update CS 455 Final Project Report.docx
</commit_message>
<xml_diff>
--- a/Documentation/CS 455 Final Project Report.docx
+++ b/Documentation/CS 455 Final Project Report.docx
@@ -80,7 +80,53 @@
           <w:sz w:val="24"/>
           <w:szCs w:val="24"/>
         </w:rPr>
-        <w:t xml:space="preserve">a mixture of other animals. </w:t>
+        <w:t>a mixture of other animal</w:t>
+      </w:r>
+      <w:r>
+        <w:rPr>
+          <w:sz w:val="24"/>
+          <w:szCs w:val="24"/>
+        </w:rPr>
+        <w:t xml:space="preserve"> faces. </w:t>
+      </w:r>
+    </w:p>
+    <w:p>
+      <w:pPr>
+        <w:jc w:val="both"/>
+        <w:rPr>
+          <w:sz w:val="24"/>
+          <w:szCs w:val="24"/>
+        </w:rPr>
+      </w:pPr>
+      <w:r>
+        <w:rPr>
+          <w:sz w:val="24"/>
+          <w:szCs w:val="24"/>
+        </w:rPr>
+        <w:t xml:space="preserve">This was achieved by utilizing Generative Adversarial Networks, otherwise known as GANs, to </w:t>
+      </w:r>
+      <w:r>
+        <w:rPr>
+          <w:sz w:val="24"/>
+          <w:szCs w:val="24"/>
+        </w:rPr>
+        <w:t xml:space="preserve"> </w:t>
+      </w:r>
+    </w:p>
+    <w:p>
+      <w:pPr>
+        <w:jc w:val="both"/>
+        <w:rPr>
+          <w:sz w:val="24"/>
+          <w:szCs w:val="24"/>
+        </w:rPr>
+      </w:pPr>
+      <w:r>
+        <w:rPr>
+          <w:sz w:val="24"/>
+          <w:szCs w:val="24"/>
+        </w:rPr>
+        <w:t xml:space="preserve">A visual dataset, provided by Kaggle, comprising of _____ was the basis for which </w:t>
       </w:r>
     </w:p>
     <w:p>
@@ -97,6 +143,13 @@
           <w:szCs w:val="24"/>
         </w:rPr>
         <w:t>Due to the dataset, the project was limited to creating only mammal-mixtures.</w:t>
+      </w:r>
+      <w:r>
+        <w:rPr>
+          <w:sz w:val="24"/>
+          <w:szCs w:val="24"/>
+        </w:rPr>
+        <w:t xml:space="preserve"> </w:t>
       </w:r>
     </w:p>
     <w:p>
@@ -123,12 +176,150 @@
       <w:pPr>
         <w:jc w:val="both"/>
         <w:rPr>
+          <w:sz w:val="24"/>
+          <w:szCs w:val="24"/>
+        </w:rPr>
+      </w:pPr>
+      <w:r>
+        <w:rPr>
+          <w:sz w:val="24"/>
+          <w:szCs w:val="24"/>
+        </w:rPr>
+        <w:tab/>
+        <w:t>Data Analysis</w:t>
+      </w:r>
+    </w:p>
+    <w:p>
+      <w:pPr>
+        <w:jc w:val="both"/>
+        <w:rPr>
+          <w:sz w:val="24"/>
+          <w:szCs w:val="24"/>
+        </w:rPr>
+      </w:pPr>
+      <w:r>
+        <w:rPr>
+          <w:sz w:val="24"/>
+          <w:szCs w:val="24"/>
+        </w:rPr>
+        <w:tab/>
+        <w:t>Resources Used</w:t>
+      </w:r>
+    </w:p>
+    <w:p>
+      <w:pPr>
+        <w:ind w:firstLine="720"/>
+        <w:jc w:val="both"/>
+        <w:rPr>
+          <w:sz w:val="24"/>
+          <w:szCs w:val="24"/>
+        </w:rPr>
+      </w:pPr>
+      <w:r>
+        <w:rPr>
+          <w:sz w:val="24"/>
+          <w:szCs w:val="24"/>
+        </w:rPr>
+        <w:t xml:space="preserve">As mentioned before, this project utilized a visual dataset comprised of </w:t>
+      </w:r>
+    </w:p>
+    <w:p>
+      <w:pPr>
+        <w:jc w:val="both"/>
+        <w:rPr>
+          <w:sz w:val="24"/>
+          <w:szCs w:val="24"/>
+        </w:rPr>
+      </w:pPr>
+      <w:r>
+        <w:rPr>
+          <w:sz w:val="24"/>
+          <w:szCs w:val="24"/>
+        </w:rPr>
+        <w:tab/>
+        <w:t>Software Design</w:t>
+      </w:r>
+    </w:p>
+    <w:p>
+      <w:pPr>
+        <w:jc w:val="both"/>
+        <w:rPr>
+          <w:sz w:val="24"/>
+          <w:szCs w:val="24"/>
+        </w:rPr>
+      </w:pPr>
+      <w:r>
+        <w:rPr>
+          <w:sz w:val="24"/>
+          <w:szCs w:val="24"/>
+        </w:rPr>
+        <w:tab/>
+        <w:t>Source Code</w:t>
+      </w:r>
+    </w:p>
+    <w:p>
+      <w:pPr>
+        <w:jc w:val="both"/>
+        <w:rPr>
           <w:b/>
           <w:bCs/>
           <w:sz w:val="24"/>
           <w:szCs w:val="24"/>
         </w:rPr>
       </w:pPr>
+      <w:r>
+        <w:rPr>
+          <w:b/>
+          <w:bCs/>
+          <w:sz w:val="24"/>
+          <w:szCs w:val="24"/>
+        </w:rPr>
+        <w:t>Results</w:t>
+      </w:r>
+    </w:p>
+    <w:p>
+      <w:pPr>
+        <w:ind w:firstLine="720"/>
+        <w:jc w:val="both"/>
+        <w:rPr>
+          <w:sz w:val="24"/>
+          <w:szCs w:val="24"/>
+        </w:rPr>
+      </w:pPr>
+      <w:r>
+        <w:rPr>
+          <w:sz w:val="24"/>
+          <w:szCs w:val="24"/>
+        </w:rPr>
+        <w:t xml:space="preserve">Due to the nature of this project, </w:t>
+      </w:r>
+      <w:r>
+        <w:rPr>
+          <w:sz w:val="24"/>
+          <w:szCs w:val="24"/>
+        </w:rPr>
+        <w:t xml:space="preserve">the definition of “success” is a bit fluid. </w:t>
+      </w:r>
+    </w:p>
+    <w:p>
+      <w:pPr>
+        <w:jc w:val="both"/>
+        <w:rPr>
+          <w:b/>
+          <w:bCs/>
+          <w:sz w:val="24"/>
+          <w:szCs w:val="24"/>
+        </w:rPr>
+      </w:pPr>
+      <w:r>
+        <w:rPr>
+          <w:b/>
+          <w:bCs/>
+          <w:sz w:val="24"/>
+          <w:szCs w:val="24"/>
+        </w:rPr>
+        <w:t>Conclusion</w:t>
+      </w:r>
     </w:p>
     <w:p>
       <w:pPr>
@@ -144,7 +335,7 @@
           <w:szCs w:val="24"/>
         </w:rPr>
         <w:tab/>
-        <w:t>Data Analysis</w:t>
+        <w:t>Results were considered a success.</w:t>
       </w:r>
     </w:p>
     <w:p>
@@ -161,73 +352,21 @@
           <w:szCs w:val="24"/>
         </w:rPr>
         <w:tab/>
-        <w:t>Resources Used</w:t>
-      </w:r>
-    </w:p>
-    <w:p>
-      <w:pPr>
-        <w:jc w:val="both"/>
-        <w:rPr>
-          <w:sz w:val="24"/>
-          <w:szCs w:val="24"/>
-        </w:rPr>
-      </w:pPr>
-      <w:r>
-        <w:rPr>
-          <w:sz w:val="24"/>
-          <w:szCs w:val="24"/>
-        </w:rPr>
-        <w:tab/>
-        <w:t>Software Design</w:t>
-      </w:r>
-    </w:p>
-    <w:p>
-      <w:pPr>
-        <w:jc w:val="both"/>
-        <w:rPr>
-          <w:sz w:val="24"/>
-          <w:szCs w:val="24"/>
-        </w:rPr>
-      </w:pPr>
-      <w:r>
-        <w:rPr>
-          <w:sz w:val="24"/>
-          <w:szCs w:val="24"/>
-        </w:rPr>
-        <w:tab/>
-        <w:t>Source Code</w:t>
-      </w:r>
-    </w:p>
-    <w:p>
-      <w:pPr>
-        <w:jc w:val="both"/>
-        <w:rPr>
-          <w:sz w:val="24"/>
-          <w:szCs w:val="24"/>
-        </w:rPr>
-      </w:pPr>
-      <w:r>
-        <w:rPr>
-          <w:sz w:val="24"/>
-          <w:szCs w:val="24"/>
-        </w:rPr>
-        <w:t>Results</w:t>
-      </w:r>
-    </w:p>
-    <w:p>
-      <w:pPr>
-        <w:jc w:val="both"/>
-        <w:rPr>
-          <w:sz w:val="24"/>
-          <w:szCs w:val="24"/>
-        </w:rPr>
-      </w:pPr>
-      <w:r>
-        <w:rPr>
-          <w:sz w:val="24"/>
-          <w:szCs w:val="24"/>
-        </w:rPr>
-        <w:t>Conclusion</w:t>
+        <w:t>Technical lessons that were learned include the implementation of Generative Adversarial Network</w:t>
+      </w:r>
+      <w:r>
+        <w:rPr>
+          <w:sz w:val="24"/>
+          <w:szCs w:val="24"/>
+        </w:rPr>
+        <w:t>s</w:t>
+      </w:r>
+      <w:r>
+        <w:rPr>
+          <w:sz w:val="24"/>
+          <w:szCs w:val="24"/>
+        </w:rPr>
+        <w:t xml:space="preserve">. </w:t>
       </w:r>
     </w:p>
     <w:p>

</xml_diff>